<commit_message>
Innført draw_time og drawplan_changed.
</commit_message>
<xml_diff>
--- a/hjelp.docx
+++ b/hjelp.docx
@@ -150,88 +150,39 @@
         <w:rPr>
           <w:b/>
           <w:bCs/>
-          <w:lang w:val="nn-NO"/>
         </w:rPr>
         <w:t>Slep.</w:t>
       </w:r>
       <w:r>
-        <w:rPr>
-          <w:lang w:val="nn-NO"/>
-        </w:rPr>
         <w:t xml:space="preserve"> </w:t>
       </w:r>
-      <w:proofErr w:type="spellStart"/>
-      <w:r>
-        <w:rPr>
-          <w:lang w:val="nn-NO"/>
-        </w:rPr>
-        <w:t>Løpere</w:t>
-      </w:r>
-      <w:proofErr w:type="spellEnd"/>
-      <w:r>
-        <w:rPr>
-          <w:lang w:val="nn-NO"/>
-        </w:rPr>
-        <w:t xml:space="preserve"> i ei klasse </w:t>
-      </w:r>
-      <w:proofErr w:type="spellStart"/>
-      <w:r>
-        <w:rPr>
-          <w:lang w:val="nn-NO"/>
-        </w:rPr>
-        <w:t>s</w:t>
-      </w:r>
-      <w:r>
-        <w:rPr>
-          <w:lang w:val="nn-NO"/>
-        </w:rPr>
-        <w:t>tarter</w:t>
-      </w:r>
-      <w:proofErr w:type="spellEnd"/>
-      <w:r>
-        <w:rPr>
-          <w:lang w:val="nn-NO"/>
-        </w:rPr>
-        <w:t xml:space="preserve"> med mellomrom, definert ved </w:t>
+      <w:r>
+        <w:t xml:space="preserve">Løpere i ei klasse starter med mellomrom, definert ved </w:t>
       </w:r>
       <w:r>
         <w:rPr>
           <w:i/>
           <w:iCs/>
-          <w:lang w:val="nn-NO"/>
         </w:rPr>
         <w:t>gap</w:t>
       </w:r>
       <w:r>
-        <w:rPr>
-          <w:lang w:val="nn-NO"/>
-        </w:rPr>
         <w:t xml:space="preserve">. Men </w:t>
       </w:r>
       <w:r>
-        <w:rPr>
-          <w:lang w:val="nn-NO"/>
-        </w:rPr>
-        <w:t xml:space="preserve">i tidsrommet i mellom kan det starte </w:t>
+        <w:t xml:space="preserve">i tidsrommet </w:t>
       </w:r>
       <w:proofErr w:type="spellStart"/>
-      <w:r>
-        <w:rPr>
-          <w:lang w:val="nn-NO"/>
-        </w:rPr>
-        <w:t>løper</w:t>
+      <w:proofErr w:type="gramStart"/>
+      <w:r>
+        <w:t>i mellom</w:t>
       </w:r>
       <w:proofErr w:type="spellEnd"/>
-      <w:r>
-        <w:rPr>
-          <w:lang w:val="nn-NO"/>
-        </w:rPr>
-        <w:t xml:space="preserve"> i ei anna klasse</w:t>
-      </w:r>
-      <w:r>
-        <w:rPr>
-          <w:lang w:val="nn-NO"/>
-        </w:rPr>
+      <w:proofErr w:type="gramEnd"/>
+      <w:r>
+        <w:t xml:space="preserve"> kan det starte løper i ei anna klasse</w:t>
+      </w:r>
+      <w:r>
         <w:t xml:space="preserve">. </w:t>
       </w:r>
       <w:r>
@@ -463,22 +414,7 @@
         <w:t>.</w:t>
       </w:r>
       <w:r>
-        <w:t xml:space="preserve"> Antall </w:t>
-      </w:r>
-      <w:r>
-        <w:t xml:space="preserve">ledige plasser som settes av </w:t>
-      </w:r>
-      <w:r>
-        <w:t>bak</w:t>
-      </w:r>
-      <w:r>
-        <w:t xml:space="preserve"> </w:t>
-      </w:r>
-      <w:r>
-        <w:t xml:space="preserve">siste </w:t>
-      </w:r>
-      <w:r>
-        <w:t>løper. Dette tallet kan redigeres.</w:t>
+        <w:t xml:space="preserve"> Antall ledige plasser som settes av bak siste løper. Dette tallet kan redigeres.</w:t>
       </w:r>
     </w:p>
     <w:p>
@@ -568,19 +504,7 @@
         <w:t>Post_1.</w:t>
       </w:r>
       <w:r>
-        <w:t xml:space="preserve"> Det </w:t>
-      </w:r>
-      <w:r>
-        <w:t xml:space="preserve">kan sorteres på </w:t>
-      </w:r>
-      <w:r>
-        <w:t>post 1</w:t>
-      </w:r>
-      <w:r>
-        <w:t xml:space="preserve">. Hensiktsmessig for å flytte klasser med felles </w:t>
-      </w:r>
-      <w:r>
-        <w:t>førstepost</w:t>
+        <w:t xml:space="preserve"> Det kan sorteres på post 1. Hensiktsmessig for å flytte klasser med felles førstepost</w:t>
       </w:r>
       <w:r>
         <w:t xml:space="preserve"> </w:t>
@@ -589,10 +513,7 @@
         <w:t>inn i samme bås/slep</w:t>
       </w:r>
       <w:r>
-        <w:t xml:space="preserve">, </w:t>
-      </w:r>
-      <w:r>
-        <w:t>for derved å starte etter hverandre og ikke samtidig.</w:t>
+        <w:t>, for derved å starte etter hverandre og ikke samtidig.</w:t>
       </w:r>
     </w:p>
     <w:p>
@@ -677,6 +598,56 @@
         <w:t>når operasjoner påvirker de.</w:t>
       </w:r>
     </w:p>
+    <w:p>
+      <w:r>
+        <w:br w:type="page"/>
+      </w:r>
+    </w:p>
+    <w:p/>
+    <w:p>
+      <w:pPr>
+        <w:pStyle w:val="Title"/>
+      </w:pPr>
+      <w:r>
+        <w:t>Installasjon</w:t>
+      </w:r>
+    </w:p>
+    <w:p/>
+    <w:p>
+      <w:r>
+        <w:t xml:space="preserve">Valgt løp </w:t>
+      </w:r>
+      <w:r>
+        <w:t>blir husket mellom øktene ved at de løps</w:t>
+      </w:r>
+      <w:r>
+        <w:t xml:space="preserve">-id blir lagret i Windows </w:t>
+      </w:r>
+      <w:proofErr w:type="spellStart"/>
+      <w:r>
+        <w:t>registry</w:t>
+      </w:r>
+      <w:proofErr w:type="spellEnd"/>
+      <w:r>
+        <w:t>, her:</w:t>
+      </w:r>
+      <w:r>
+        <w:br/>
+      </w:r>
+      <w:r>
+        <w:t>Computer\HKEY_CURRENT_USER\Software\</w:t>
+      </w:r>
+      <w:proofErr w:type="spellStart"/>
+      <w:r>
+        <w:t>Brikkesys_svr</w:t>
+      </w:r>
+      <w:proofErr w:type="spellEnd"/>
+      <w:r>
+        <w:t>\Trekkeplan</w:t>
+      </w:r>
+    </w:p>
+    <w:p/>
+    <w:p/>
     <w:sectPr>
       <w:headerReference w:type="default" r:id="rId7"/>
       <w:pgSz w:w="11906" w:h="16838"/>

</xml_diff>